<commit_message>
Refactor product repository and service to use 'productId' as the primary key; update layout for improved navigation and admin functionalities; add session and cookie files for management.
</commit_message>
<xml_diff>
--- a/Tuan3/22669691_BuiThienHoang_Lab04.docx
+++ b/Tuan3/22669691_BuiThienHoang_Lab04.docx
@@ -26,32 +26,7 @@
         <w:rPr>
           <w:rFonts w:hint="default" w:ascii="Times New Roman" w:hAnsi="Times New Roman" w:cs="Times New Roman"/>
         </w:rPr>
-        <w:fldChar w:fldCharType="begin"/>
-      </w:r>
-      <w:r>
-        <w:rPr>
-          <w:rFonts w:hint="default" w:ascii="Times New Roman" w:hAnsi="Times New Roman" w:cs="Times New Roman"/>
-        </w:rPr>
-        <w:instrText xml:space="preserve"> HYPERLINK "https://github.com/BuiThienHoang221204/BuiThienHoang_22669691_CNM/tree/master/Tuan2" </w:instrText>
-      </w:r>
-      <w:r>
-        <w:rPr>
-          <w:rFonts w:hint="default" w:ascii="Times New Roman" w:hAnsi="Times New Roman" w:cs="Times New Roman"/>
-        </w:rPr>
-        <w:fldChar w:fldCharType="separate"/>
-      </w:r>
-      <w:r>
-        <w:rPr>
-          <w:rStyle w:val="13"/>
-          <w:rFonts w:hint="default" w:ascii="Times New Roman" w:hAnsi="Times New Roman" w:cs="Times New Roman"/>
-        </w:rPr>
-        <w:t>https://github.com/BuiThienHoang221204/BuiThienHoang_22669691_CNM/tree/master/Tuan2</w:t>
-      </w:r>
-      <w:r>
-        <w:rPr>
-          <w:rFonts w:hint="default" w:ascii="Times New Roman" w:hAnsi="Times New Roman" w:cs="Times New Roman"/>
-        </w:rPr>
-        <w:fldChar w:fldCharType="end"/>
+        <w:t>https://github.com/duchauuuuu/NguyenDucHau_lab03_aws.git</w:t>
       </w:r>
     </w:p>
     <w:p>
@@ -77,9 +52,9 @@
       <w:r>
         <w:drawing>
           <wp:inline distT="0" distB="0" distL="114300" distR="114300">
-            <wp:extent cx="5927725" cy="3338195"/>
-            <wp:effectExtent l="0" t="0" r="15875" b="14605"/>
-            <wp:docPr id="4" name="Picture 4"/>
+            <wp:extent cx="5939790" cy="3093085"/>
+            <wp:effectExtent l="0" t="0" r="3810" b="12065"/>
+            <wp:docPr id="3" name="Picture 1"/>
             <wp:cNvGraphicFramePr>
               <a:graphicFrameLocks xmlns:a="http://schemas.openxmlformats.org/drawingml/2006/main" noChangeAspect="1"/>
             </wp:cNvGraphicFramePr>
@@ -87,7 +62,7 @@
               <a:graphicData uri="http://schemas.openxmlformats.org/drawingml/2006/picture">
                 <pic:pic xmlns:pic="http://schemas.openxmlformats.org/drawingml/2006/picture">
                   <pic:nvPicPr>
-                    <pic:cNvPr id="4" name="Picture 4"/>
+                    <pic:cNvPr id="3" name="Picture 1"/>
                     <pic:cNvPicPr>
                       <a:picLocks noChangeAspect="1"/>
                     </pic:cNvPicPr>
@@ -101,7 +76,7 @@
                   <pic:spPr>
                     <a:xfrm>
                       <a:off x="0" y="0"/>
-                      <a:ext cx="5927725" cy="3338195"/>
+                      <a:ext cx="5939790" cy="3093085"/>
                     </a:xfrm>
                     <a:prstGeom prst="rect">
                       <a:avLst/>
@@ -138,19 +113,14 @@
           <w:rFonts w:hint="default" w:ascii="Times New Roman" w:hAnsi="Times New Roman" w:cs="Times New Roman"/>
         </w:rPr>
       </w:pPr>
-    </w:p>
-    <w:p>
-      <w:pPr>
-        <w:rPr>
-          <w:rFonts w:hint="default" w:ascii="Times New Roman" w:hAnsi="Times New Roman" w:cs="Times New Roman"/>
-        </w:rPr>
-      </w:pPr>
+      <w:bookmarkStart w:id="0" w:name="_GoBack"/>
+      <w:bookmarkEnd w:id="0"/>
       <w:r>
         <w:drawing>
           <wp:inline distT="0" distB="0" distL="114300" distR="114300">
-            <wp:extent cx="5933440" cy="3357880"/>
-            <wp:effectExtent l="0" t="0" r="10160" b="13970"/>
-            <wp:docPr id="3" name="Picture 3"/>
+            <wp:extent cx="5930265" cy="3027680"/>
+            <wp:effectExtent l="0" t="0" r="13335" b="1270"/>
+            <wp:docPr id="4" name="Picture 2"/>
             <wp:cNvGraphicFramePr>
               <a:graphicFrameLocks xmlns:a="http://schemas.openxmlformats.org/drawingml/2006/main" noChangeAspect="1"/>
             </wp:cNvGraphicFramePr>
@@ -158,7 +128,7 @@
               <a:graphicData uri="http://schemas.openxmlformats.org/drawingml/2006/picture">
                 <pic:pic xmlns:pic="http://schemas.openxmlformats.org/drawingml/2006/picture">
                   <pic:nvPicPr>
-                    <pic:cNvPr id="3" name="Picture 3"/>
+                    <pic:cNvPr id="4" name="Picture 2"/>
                     <pic:cNvPicPr>
                       <a:picLocks noChangeAspect="1"/>
                     </pic:cNvPicPr>
@@ -172,7 +142,7 @@
                   <pic:spPr>
                     <a:xfrm>
                       <a:off x="0" y="0"/>
-                      <a:ext cx="5933440" cy="3357880"/>
+                      <a:ext cx="5930265" cy="3027680"/>
                     </a:xfrm>
                     <a:prstGeom prst="rect">
                       <a:avLst/>
@@ -188,22 +158,6 @@
           </wp:inline>
         </w:drawing>
       </w:r>
-      <w:bookmarkStart w:id="0" w:name="_GoBack"/>
-      <w:bookmarkEnd w:id="0"/>
-    </w:p>
-    <w:p>
-      <w:pPr>
-        <w:pStyle w:val="2"/>
-        <w:rPr>
-          <w:rFonts w:hint="default" w:ascii="Times New Roman" w:hAnsi="Times New Roman" w:cs="Times New Roman"/>
-        </w:rPr>
-      </w:pPr>
-      <w:r>
-        <w:rPr>
-          <w:rFonts w:hint="default" w:ascii="Times New Roman" w:hAnsi="Times New Roman" w:cs="Times New Roman"/>
-        </w:rPr>
-        <w:t>S3:</w:t>
-      </w:r>
     </w:p>
     <w:p>
       <w:pPr>
@@ -214,9 +168,9 @@
       <w:r>
         <w:drawing>
           <wp:inline distT="0" distB="0" distL="114300" distR="114300">
-            <wp:extent cx="5942965" cy="3335655"/>
-            <wp:effectExtent l="0" t="0" r="635" b="17145"/>
-            <wp:docPr id="5" name="Picture 5"/>
+            <wp:extent cx="5942330" cy="2971165"/>
+            <wp:effectExtent l="0" t="0" r="1270" b="635"/>
+            <wp:docPr id="22" name="Picture 20"/>
             <wp:cNvGraphicFramePr>
               <a:graphicFrameLocks xmlns:a="http://schemas.openxmlformats.org/drawingml/2006/main" noChangeAspect="1"/>
             </wp:cNvGraphicFramePr>
@@ -224,7 +178,7 @@
               <a:graphicData uri="http://schemas.openxmlformats.org/drawingml/2006/picture">
                 <pic:pic xmlns:pic="http://schemas.openxmlformats.org/drawingml/2006/picture">
                   <pic:nvPicPr>
-                    <pic:cNvPr id="5" name="Picture 5"/>
+                    <pic:cNvPr id="22" name="Picture 20"/>
                     <pic:cNvPicPr>
                       <a:picLocks noChangeAspect="1"/>
                     </pic:cNvPicPr>
@@ -238,7 +192,7 @@
                   <pic:spPr>
                     <a:xfrm>
                       <a:off x="0" y="0"/>
-                      <a:ext cx="5942965" cy="3335655"/>
+                      <a:ext cx="5942330" cy="2971165"/>
                     </a:xfrm>
                     <a:prstGeom prst="rect">
                       <a:avLst/>
@@ -264,9 +218,9 @@
       <w:r>
         <w:drawing>
           <wp:inline distT="0" distB="0" distL="114300" distR="114300">
-            <wp:extent cx="5930900" cy="3303905"/>
-            <wp:effectExtent l="0" t="0" r="12700" b="10795"/>
-            <wp:docPr id="6" name="Picture 6"/>
+            <wp:extent cx="5935980" cy="3117850"/>
+            <wp:effectExtent l="0" t="0" r="7620" b="6350"/>
+            <wp:docPr id="21" name="Picture 19"/>
             <wp:cNvGraphicFramePr>
               <a:graphicFrameLocks xmlns:a="http://schemas.openxmlformats.org/drawingml/2006/main" noChangeAspect="1"/>
             </wp:cNvGraphicFramePr>
@@ -274,7 +228,7 @@
               <a:graphicData uri="http://schemas.openxmlformats.org/drawingml/2006/picture">
                 <pic:pic xmlns:pic="http://schemas.openxmlformats.org/drawingml/2006/picture">
                   <pic:nvPicPr>
-                    <pic:cNvPr id="6" name="Picture 6"/>
+                    <pic:cNvPr id="21" name="Picture 19"/>
                     <pic:cNvPicPr>
                       <a:picLocks noChangeAspect="1"/>
                     </pic:cNvPicPr>
@@ -288,7 +242,7 @@
                   <pic:spPr>
                     <a:xfrm>
                       <a:off x="0" y="0"/>
-                      <a:ext cx="5930900" cy="3303905"/>
+                      <a:ext cx="5935980" cy="3117850"/>
                     </a:xfrm>
                     <a:prstGeom prst="rect">
                       <a:avLst/>
@@ -307,20 +261,6 @@
     </w:p>
     <w:p>
       <w:pPr>
-        <w:pStyle w:val="2"/>
-        <w:rPr>
-          <w:rFonts w:hint="default" w:ascii="Times New Roman" w:hAnsi="Times New Roman" w:cs="Times New Roman"/>
-        </w:rPr>
-      </w:pPr>
-      <w:r>
-        <w:rPr>
-          <w:rFonts w:hint="default" w:ascii="Times New Roman" w:hAnsi="Times New Roman" w:cs="Times New Roman"/>
-        </w:rPr>
-        <w:t>Deploy:</w:t>
-      </w:r>
-    </w:p>
-    <w:p>
-      <w:pPr>
         <w:rPr>
           <w:rFonts w:hint="default" w:ascii="Times New Roman" w:hAnsi="Times New Roman" w:cs="Times New Roman"/>
         </w:rPr>
@@ -328,9 +268,9 @@
       <w:r>
         <w:drawing>
           <wp:inline distT="0" distB="0" distL="114300" distR="114300">
-            <wp:extent cx="5935345" cy="4287520"/>
-            <wp:effectExtent l="0" t="0" r="8255" b="17780"/>
-            <wp:docPr id="7" name="Picture 7"/>
+            <wp:extent cx="5937885" cy="3080385"/>
+            <wp:effectExtent l="0" t="0" r="5715" b="5715"/>
+            <wp:docPr id="19" name="Picture 17"/>
             <wp:cNvGraphicFramePr>
               <a:graphicFrameLocks xmlns:a="http://schemas.openxmlformats.org/drawingml/2006/main" noChangeAspect="1"/>
             </wp:cNvGraphicFramePr>
@@ -338,7 +278,7 @@
               <a:graphicData uri="http://schemas.openxmlformats.org/drawingml/2006/picture">
                 <pic:pic xmlns:pic="http://schemas.openxmlformats.org/drawingml/2006/picture">
                   <pic:nvPicPr>
-                    <pic:cNvPr id="7" name="Picture 7"/>
+                    <pic:cNvPr id="19" name="Picture 17"/>
                     <pic:cNvPicPr>
                       <a:picLocks noChangeAspect="1"/>
                     </pic:cNvPicPr>
@@ -352,7 +292,7 @@
                   <pic:spPr>
                     <a:xfrm>
                       <a:off x="0" y="0"/>
-                      <a:ext cx="5935345" cy="4287520"/>
+                      <a:ext cx="5937885" cy="3080385"/>
                     </a:xfrm>
                     <a:prstGeom prst="rect">
                       <a:avLst/>
@@ -378,9 +318,9 @@
       <w:r>
         <w:drawing>
           <wp:inline distT="0" distB="0" distL="114300" distR="114300">
-            <wp:extent cx="5931535" cy="4333240"/>
-            <wp:effectExtent l="0" t="0" r="12065" b="10160"/>
-            <wp:docPr id="8" name="Picture 8"/>
+            <wp:extent cx="5935980" cy="3061970"/>
+            <wp:effectExtent l="0" t="0" r="7620" b="5080"/>
+            <wp:docPr id="20" name="Picture 18"/>
             <wp:cNvGraphicFramePr>
               <a:graphicFrameLocks xmlns:a="http://schemas.openxmlformats.org/drawingml/2006/main" noChangeAspect="1"/>
             </wp:cNvGraphicFramePr>
@@ -388,7 +328,7 @@
               <a:graphicData uri="http://schemas.openxmlformats.org/drawingml/2006/picture">
                 <pic:pic xmlns:pic="http://schemas.openxmlformats.org/drawingml/2006/picture">
                   <pic:nvPicPr>
-                    <pic:cNvPr id="8" name="Picture 8"/>
+                    <pic:cNvPr id="20" name="Picture 18"/>
                     <pic:cNvPicPr>
                       <a:picLocks noChangeAspect="1"/>
                     </pic:cNvPicPr>
@@ -402,7 +342,7 @@
                   <pic:spPr>
                     <a:xfrm>
                       <a:off x="0" y="0"/>
-                      <a:ext cx="5931535" cy="4333240"/>
+                      <a:ext cx="5935980" cy="3061970"/>
                     </a:xfrm>
                     <a:prstGeom prst="rect">
                       <a:avLst/>
@@ -430,20 +370,322 @@
         <w:rPr>
           <w:rFonts w:hint="default" w:ascii="Times New Roman" w:hAnsi="Times New Roman" w:cs="Times New Roman"/>
         </w:rPr>
-        <w:t>Trang chủ:</w:t>
-      </w:r>
-    </w:p>
-    <w:p>
-      <w:pPr>
-        <w:rPr>
-          <w:rFonts w:hint="default" w:ascii="Times New Roman" w:hAnsi="Times New Roman" w:cs="Times New Roman"/>
+        <w:t>S3:</w:t>
+      </w:r>
+    </w:p>
+    <w:p>
+      <w:pPr>
+        <w:rPr>
+          <w:rFonts w:hint="default" w:ascii="Times New Roman" w:hAnsi="Times New Roman" w:cs="Times New Roman"/>
+          <w:lang w:val="en-US"/>
         </w:rPr>
       </w:pPr>
       <w:r>
         <w:drawing>
           <wp:inline distT="0" distB="0" distL="114300" distR="114300">
-            <wp:extent cx="5940425" cy="3341370"/>
-            <wp:effectExtent l="0" t="0" r="3175" b="11430"/>
+            <wp:extent cx="5926455" cy="3083560"/>
+            <wp:effectExtent l="0" t="0" r="17145" b="2540"/>
+            <wp:docPr id="18" name="Picture 16"/>
+            <wp:cNvGraphicFramePr>
+              <a:graphicFrameLocks xmlns:a="http://schemas.openxmlformats.org/drawingml/2006/main" noChangeAspect="1"/>
+            </wp:cNvGraphicFramePr>
+            <a:graphic xmlns:a="http://schemas.openxmlformats.org/drawingml/2006/main">
+              <a:graphicData uri="http://schemas.openxmlformats.org/drawingml/2006/picture">
+                <pic:pic xmlns:pic="http://schemas.openxmlformats.org/drawingml/2006/picture">
+                  <pic:nvPicPr>
+                    <pic:cNvPr id="18" name="Picture 16"/>
+                    <pic:cNvPicPr>
+                      <a:picLocks noChangeAspect="1"/>
+                    </pic:cNvPicPr>
+                  </pic:nvPicPr>
+                  <pic:blipFill>
+                    <a:blip r:embed="rId12"/>
+                    <a:stretch>
+                      <a:fillRect/>
+                    </a:stretch>
+                  </pic:blipFill>
+                  <pic:spPr>
+                    <a:xfrm>
+                      <a:off x="0" y="0"/>
+                      <a:ext cx="5926455" cy="3083560"/>
+                    </a:xfrm>
+                    <a:prstGeom prst="rect">
+                      <a:avLst/>
+                    </a:prstGeom>
+                    <a:noFill/>
+                    <a:ln>
+                      <a:noFill/>
+                    </a:ln>
+                  </pic:spPr>
+                </pic:pic>
+              </a:graphicData>
+            </a:graphic>
+          </wp:inline>
+        </w:drawing>
+      </w:r>
+    </w:p>
+    <w:p>
+      <w:pPr>
+        <w:rPr>
+          <w:rFonts w:hint="default" w:ascii="Times New Roman" w:hAnsi="Times New Roman" w:cs="Times New Roman"/>
+        </w:rPr>
+      </w:pPr>
+      <w:r>
+        <w:rPr>
+          <w:rFonts w:hint="default" w:ascii="Times New Roman" w:hAnsi="Times New Roman" w:cs="Times New Roman"/>
+        </w:rPr>
+        <w:drawing>
+          <wp:inline distT="0" distB="0" distL="0" distR="0">
+            <wp:extent cx="5943600" cy="2668270"/>
+            <wp:effectExtent l="0" t="0" r="0" b="0"/>
+            <wp:docPr id="2055389645" name="Picture 1"/>
+            <wp:cNvGraphicFramePr>
+              <a:graphicFrameLocks xmlns:a="http://schemas.openxmlformats.org/drawingml/2006/main" noChangeAspect="1"/>
+            </wp:cNvGraphicFramePr>
+            <a:graphic xmlns:a="http://schemas.openxmlformats.org/drawingml/2006/main">
+              <a:graphicData uri="http://schemas.openxmlformats.org/drawingml/2006/picture">
+                <pic:pic xmlns:pic="http://schemas.openxmlformats.org/drawingml/2006/picture">
+                  <pic:nvPicPr>
+                    <pic:cNvPr id="2055389645" name="Picture 1"/>
+                    <pic:cNvPicPr>
+                      <a:picLocks noChangeAspect="1"/>
+                    </pic:cNvPicPr>
+                  </pic:nvPicPr>
+                  <pic:blipFill>
+                    <a:blip r:embed="rId13"/>
+                    <a:srcRect t="15314" b="4845"/>
+                    <a:stretch>
+                      <a:fillRect/>
+                    </a:stretch>
+                  </pic:blipFill>
+                  <pic:spPr>
+                    <a:xfrm>
+                      <a:off x="0" y="0"/>
+                      <a:ext cx="5943600" cy="2668270"/>
+                    </a:xfrm>
+                    <a:prstGeom prst="rect">
+                      <a:avLst/>
+                    </a:prstGeom>
+                  </pic:spPr>
+                </pic:pic>
+              </a:graphicData>
+            </a:graphic>
+          </wp:inline>
+        </w:drawing>
+      </w:r>
+    </w:p>
+    <w:p>
+      <w:pPr>
+        <w:pStyle w:val="2"/>
+        <w:rPr>
+          <w:rFonts w:hint="default" w:ascii="Times New Roman" w:hAnsi="Times New Roman" w:cs="Times New Roman"/>
+        </w:rPr>
+      </w:pPr>
+      <w:r>
+        <w:rPr>
+          <w:rFonts w:hint="default" w:ascii="Times New Roman" w:hAnsi="Times New Roman" w:cs="Times New Roman"/>
+        </w:rPr>
+        <w:t>Deploy:</w:t>
+      </w:r>
+    </w:p>
+    <w:p>
+      <w:pPr>
+        <w:rPr>
+          <w:rFonts w:hint="default" w:ascii="Times New Roman" w:hAnsi="Times New Roman" w:cs="Times New Roman"/>
+        </w:rPr>
+      </w:pPr>
+      <w:r>
+        <w:drawing>
+          <wp:inline distT="0" distB="0" distL="114300" distR="114300">
+            <wp:extent cx="3714750" cy="457200"/>
+            <wp:effectExtent l="0" t="0" r="0" b="0"/>
+            <wp:docPr id="8" name="Picture 6"/>
+            <wp:cNvGraphicFramePr>
+              <a:graphicFrameLocks xmlns:a="http://schemas.openxmlformats.org/drawingml/2006/main" noChangeAspect="1"/>
+            </wp:cNvGraphicFramePr>
+            <a:graphic xmlns:a="http://schemas.openxmlformats.org/drawingml/2006/main">
+              <a:graphicData uri="http://schemas.openxmlformats.org/drawingml/2006/picture">
+                <pic:pic xmlns:pic="http://schemas.openxmlformats.org/drawingml/2006/picture">
+                  <pic:nvPicPr>
+                    <pic:cNvPr id="8" name="Picture 6"/>
+                    <pic:cNvPicPr>
+                      <a:picLocks noChangeAspect="1"/>
+                    </pic:cNvPicPr>
+                  </pic:nvPicPr>
+                  <pic:blipFill>
+                    <a:blip r:embed="rId14"/>
+                    <a:stretch>
+                      <a:fillRect/>
+                    </a:stretch>
+                  </pic:blipFill>
+                  <pic:spPr>
+                    <a:xfrm>
+                      <a:off x="0" y="0"/>
+                      <a:ext cx="3714750" cy="457200"/>
+                    </a:xfrm>
+                    <a:prstGeom prst="rect">
+                      <a:avLst/>
+                    </a:prstGeom>
+                    <a:noFill/>
+                    <a:ln>
+                      <a:noFill/>
+                    </a:ln>
+                  </pic:spPr>
+                </pic:pic>
+              </a:graphicData>
+            </a:graphic>
+          </wp:inline>
+        </w:drawing>
+      </w:r>
+    </w:p>
+    <w:p>
+      <w:pPr>
+        <w:pStyle w:val="2"/>
+        <w:rPr>
+          <w:rFonts w:hint="default" w:ascii="Times New Roman" w:hAnsi="Times New Roman" w:cs="Times New Roman"/>
+        </w:rPr>
+      </w:pPr>
+      <w:r>
+        <w:rPr>
+          <w:rFonts w:hint="default" w:ascii="Times New Roman" w:hAnsi="Times New Roman" w:cs="Times New Roman"/>
+        </w:rPr>
+        <w:t>Đăng nhập:</w:t>
+      </w:r>
+    </w:p>
+    <w:p>
+      <w:pPr>
+        <w:pStyle w:val="3"/>
+        <w:rPr>
+          <w:rFonts w:hint="default" w:ascii="Times New Roman" w:hAnsi="Times New Roman" w:cs="Times New Roman"/>
+        </w:rPr>
+      </w:pPr>
+      <w:r>
+        <w:rPr>
+          <w:rFonts w:hint="default" w:ascii="Times New Roman" w:hAnsi="Times New Roman" w:cs="Times New Roman"/>
+        </w:rPr>
+        <w:t>Admin:</w:t>
+      </w:r>
+    </w:p>
+    <w:p>
+      <w:r>
+        <w:drawing>
+          <wp:inline distT="0" distB="0" distL="114300" distR="114300">
+            <wp:extent cx="5939155" cy="3089910"/>
+            <wp:effectExtent l="0" t="0" r="4445" b="15240"/>
+            <wp:docPr id="1" name="Picture 1"/>
+            <wp:cNvGraphicFramePr>
+              <a:graphicFrameLocks xmlns:a="http://schemas.openxmlformats.org/drawingml/2006/main" noChangeAspect="1"/>
+            </wp:cNvGraphicFramePr>
+            <a:graphic xmlns:a="http://schemas.openxmlformats.org/drawingml/2006/main">
+              <a:graphicData uri="http://schemas.openxmlformats.org/drawingml/2006/picture">
+                <pic:pic xmlns:pic="http://schemas.openxmlformats.org/drawingml/2006/picture">
+                  <pic:nvPicPr>
+                    <pic:cNvPr id="1" name="Picture 1"/>
+                    <pic:cNvPicPr>
+                      <a:picLocks noChangeAspect="1"/>
+                    </pic:cNvPicPr>
+                  </pic:nvPicPr>
+                  <pic:blipFill>
+                    <a:blip r:embed="rId15"/>
+                    <a:stretch>
+                      <a:fillRect/>
+                    </a:stretch>
+                  </pic:blipFill>
+                  <pic:spPr>
+                    <a:xfrm>
+                      <a:off x="0" y="0"/>
+                      <a:ext cx="5939155" cy="3089910"/>
+                    </a:xfrm>
+                    <a:prstGeom prst="rect">
+                      <a:avLst/>
+                    </a:prstGeom>
+                    <a:noFill/>
+                    <a:ln>
+                      <a:noFill/>
+                    </a:ln>
+                  </pic:spPr>
+                </pic:pic>
+              </a:graphicData>
+            </a:graphic>
+          </wp:inline>
+        </w:drawing>
+      </w:r>
+    </w:p>
+    <w:p>
+      <w:pPr>
+        <w:rPr>
+          <w:rFonts w:hint="default"/>
+        </w:rPr>
+      </w:pPr>
+      <w:r>
+        <w:drawing>
+          <wp:inline distT="0" distB="0" distL="114300" distR="114300">
+            <wp:extent cx="5941060" cy="3130550"/>
+            <wp:effectExtent l="0" t="0" r="2540" b="12700"/>
+            <wp:docPr id="2" name="Picture 2"/>
+            <wp:cNvGraphicFramePr>
+              <a:graphicFrameLocks xmlns:a="http://schemas.openxmlformats.org/drawingml/2006/main" noChangeAspect="1"/>
+            </wp:cNvGraphicFramePr>
+            <a:graphic xmlns:a="http://schemas.openxmlformats.org/drawingml/2006/main">
+              <a:graphicData uri="http://schemas.openxmlformats.org/drawingml/2006/picture">
+                <pic:pic xmlns:pic="http://schemas.openxmlformats.org/drawingml/2006/picture">
+                  <pic:nvPicPr>
+                    <pic:cNvPr id="2" name="Picture 2"/>
+                    <pic:cNvPicPr>
+                      <a:picLocks noChangeAspect="1"/>
+                    </pic:cNvPicPr>
+                  </pic:nvPicPr>
+                  <pic:blipFill>
+                    <a:blip r:embed="rId16"/>
+                    <a:stretch>
+                      <a:fillRect/>
+                    </a:stretch>
+                  </pic:blipFill>
+                  <pic:spPr>
+                    <a:xfrm>
+                      <a:off x="0" y="0"/>
+                      <a:ext cx="5941060" cy="3130550"/>
+                    </a:xfrm>
+                    <a:prstGeom prst="rect">
+                      <a:avLst/>
+                    </a:prstGeom>
+                    <a:noFill/>
+                    <a:ln>
+                      <a:noFill/>
+                    </a:ln>
+                  </pic:spPr>
+                </pic:pic>
+              </a:graphicData>
+            </a:graphic>
+          </wp:inline>
+        </w:drawing>
+      </w:r>
+    </w:p>
+    <w:p>
+      <w:pPr>
+        <w:pStyle w:val="3"/>
+        <w:rPr>
+          <w:rFonts w:hint="default" w:ascii="Times New Roman" w:hAnsi="Times New Roman" w:cs="Times New Roman"/>
+        </w:rPr>
+      </w:pPr>
+      <w:r>
+        <w:rPr>
+          <w:rFonts w:hint="default" w:ascii="Times New Roman" w:hAnsi="Times New Roman" w:cs="Times New Roman"/>
+        </w:rPr>
+        <w:t>Staff:</w:t>
+      </w:r>
+    </w:p>
+    <w:p>
+      <w:pPr>
+        <w:rPr>
+          <w:rFonts w:hint="default" w:ascii="Times New Roman" w:hAnsi="Times New Roman" w:cs="Times New Roman"/>
+        </w:rPr>
+      </w:pPr>
+      <w:r>
+        <w:drawing>
+          <wp:inline distT="0" distB="0" distL="114300" distR="114300">
+            <wp:extent cx="5940425" cy="3056255"/>
+            <wp:effectExtent l="0" t="0" r="0" b="0"/>
             <wp:docPr id="9" name="Picture 9"/>
             <wp:cNvGraphicFramePr>
               <a:graphicFrameLocks xmlns:a="http://schemas.openxmlformats.org/drawingml/2006/main" noChangeAspect="1"/>
@@ -458,7 +700,8 @@
                     </pic:cNvPicPr>
                   </pic:nvPicPr>
                   <pic:blipFill>
-                    <a:blip r:embed="rId12"/>
+                    <a:blip r:embed="rId17"/>
+                    <a:srcRect t="5663" b="2870"/>
                     <a:stretch>
                       <a:fillRect/>
                     </a:stretch>
@@ -466,7 +709,7 @@
                   <pic:spPr>
                     <a:xfrm>
                       <a:off x="0" y="0"/>
-                      <a:ext cx="5940425" cy="3341370"/>
+                      <a:ext cx="5940425" cy="3056255"/>
                     </a:xfrm>
                     <a:prstGeom prst="rect">
                       <a:avLst/>
@@ -485,13 +728,6 @@
     </w:p>
     <w:p>
       <w:pPr>
-        <w:rPr>
-          <w:rFonts w:hint="default" w:ascii="Times New Roman" w:hAnsi="Times New Roman" w:cs="Times New Roman"/>
-        </w:rPr>
-      </w:pPr>
-    </w:p>
-    <w:p>
-      <w:pPr>
         <w:pStyle w:val="2"/>
         <w:rPr>
           <w:rFonts w:hint="default" w:ascii="Times New Roman" w:hAnsi="Times New Roman" w:cs="Times New Roman"/>
@@ -501,7 +737,7 @@
         <w:rPr>
           <w:rFonts w:hint="default" w:ascii="Times New Roman" w:hAnsi="Times New Roman" w:cs="Times New Roman"/>
         </w:rPr>
-        <w:t>Trang thêm sản phẩm:</w:t>
+        <w:t>Trang chủ:</w:t>
       </w:r>
     </w:p>
     <w:p>
@@ -513,9 +749,9 @@
       <w:r>
         <w:drawing>
           <wp:inline distT="0" distB="0" distL="114300" distR="114300">
-            <wp:extent cx="5942330" cy="3289935"/>
-            <wp:effectExtent l="0" t="0" r="1270" b="5715"/>
-            <wp:docPr id="10" name="Picture 10"/>
+            <wp:extent cx="5930900" cy="3089910"/>
+            <wp:effectExtent l="0" t="0" r="12700" b="15240"/>
+            <wp:docPr id="17" name="Picture 15"/>
             <wp:cNvGraphicFramePr>
               <a:graphicFrameLocks xmlns:a="http://schemas.openxmlformats.org/drawingml/2006/main" noChangeAspect="1"/>
             </wp:cNvGraphicFramePr>
@@ -523,13 +759,13 @@
               <a:graphicData uri="http://schemas.openxmlformats.org/drawingml/2006/picture">
                 <pic:pic xmlns:pic="http://schemas.openxmlformats.org/drawingml/2006/picture">
                   <pic:nvPicPr>
-                    <pic:cNvPr id="10" name="Picture 10"/>
+                    <pic:cNvPr id="17" name="Picture 15"/>
                     <pic:cNvPicPr>
                       <a:picLocks noChangeAspect="1"/>
                     </pic:cNvPicPr>
                   </pic:nvPicPr>
                   <pic:blipFill>
-                    <a:blip r:embed="rId13"/>
+                    <a:blip r:embed="rId18"/>
                     <a:stretch>
                       <a:fillRect/>
                     </a:stretch>
@@ -537,7 +773,7 @@
                   <pic:spPr>
                     <a:xfrm>
                       <a:off x="0" y="0"/>
-                      <a:ext cx="5942330" cy="3289935"/>
+                      <a:ext cx="5930900" cy="3089910"/>
                     </a:xfrm>
                     <a:prstGeom prst="rect">
                       <a:avLst/>
@@ -556,13 +792,6 @@
     </w:p>
     <w:p>
       <w:pPr>
-        <w:rPr>
-          <w:rFonts w:hint="default" w:ascii="Times New Roman" w:hAnsi="Times New Roman" w:cs="Times New Roman"/>
-        </w:rPr>
-      </w:pPr>
-    </w:p>
-    <w:p>
-      <w:pPr>
         <w:pStyle w:val="2"/>
         <w:rPr>
           <w:rFonts w:hint="default" w:ascii="Times New Roman" w:hAnsi="Times New Roman" w:cs="Times New Roman"/>
@@ -572,7 +801,7 @@
         <w:rPr>
           <w:rFonts w:hint="default" w:ascii="Times New Roman" w:hAnsi="Times New Roman" w:cs="Times New Roman"/>
         </w:rPr>
-        <w:t>Trang chỉnh sửa sản phẩm:</w:t>
+        <w:t>Quản lý danh mục:</w:t>
       </w:r>
     </w:p>
     <w:p>
@@ -584,9 +813,9 @@
       <w:r>
         <w:drawing>
           <wp:inline distT="0" distB="0" distL="114300" distR="114300">
-            <wp:extent cx="5941695" cy="3337560"/>
-            <wp:effectExtent l="0" t="0" r="1905" b="15240"/>
-            <wp:docPr id="11" name="Picture 11"/>
+            <wp:extent cx="5942965" cy="3067685"/>
+            <wp:effectExtent l="0" t="0" r="635" b="18415"/>
+            <wp:docPr id="14" name="Picture 12"/>
             <wp:cNvGraphicFramePr>
               <a:graphicFrameLocks xmlns:a="http://schemas.openxmlformats.org/drawingml/2006/main" noChangeAspect="1"/>
             </wp:cNvGraphicFramePr>
@@ -594,13 +823,13 @@
               <a:graphicData uri="http://schemas.openxmlformats.org/drawingml/2006/picture">
                 <pic:pic xmlns:pic="http://schemas.openxmlformats.org/drawingml/2006/picture">
                   <pic:nvPicPr>
-                    <pic:cNvPr id="11" name="Picture 11"/>
+                    <pic:cNvPr id="14" name="Picture 12"/>
                     <pic:cNvPicPr>
                       <a:picLocks noChangeAspect="1"/>
                     </pic:cNvPicPr>
                   </pic:nvPicPr>
                   <pic:blipFill>
-                    <a:blip r:embed="rId14"/>
+                    <a:blip r:embed="rId19"/>
                     <a:stretch>
                       <a:fillRect/>
                     </a:stretch>
@@ -608,7 +837,7 @@
                   <pic:spPr>
                     <a:xfrm>
                       <a:off x="0" y="0"/>
-                      <a:ext cx="5941695" cy="3337560"/>
+                      <a:ext cx="5942965" cy="3067685"/>
                     </a:xfrm>
                     <a:prstGeom prst="rect">
                       <a:avLst/>
@@ -623,6 +852,467 @@
             </a:graphic>
           </wp:inline>
         </w:drawing>
+      </w:r>
+    </w:p>
+    <w:p>
+      <w:pPr>
+        <w:pStyle w:val="2"/>
+        <w:rPr>
+          <w:rFonts w:hint="default" w:ascii="Times New Roman" w:hAnsi="Times New Roman" w:cs="Times New Roman"/>
+        </w:rPr>
+      </w:pPr>
+      <w:r>
+        <w:rPr>
+          <w:rFonts w:hint="default" w:ascii="Times New Roman" w:hAnsi="Times New Roman" w:cs="Times New Roman"/>
+        </w:rPr>
+        <w:t>Thêm danh mục:</w:t>
+      </w:r>
+    </w:p>
+    <w:p>
+      <w:pPr>
+        <w:rPr>
+          <w:rFonts w:hint="default" w:ascii="Times New Roman" w:hAnsi="Times New Roman" w:cs="Times New Roman"/>
+        </w:rPr>
+      </w:pPr>
+      <w:r>
+        <w:drawing>
+          <wp:inline distT="0" distB="0" distL="114300" distR="114300">
+            <wp:extent cx="5938520" cy="2976880"/>
+            <wp:effectExtent l="0" t="0" r="5080" b="13970"/>
+            <wp:docPr id="7" name="Picture 5"/>
+            <wp:cNvGraphicFramePr>
+              <a:graphicFrameLocks xmlns:a="http://schemas.openxmlformats.org/drawingml/2006/main" noChangeAspect="1"/>
+            </wp:cNvGraphicFramePr>
+            <a:graphic xmlns:a="http://schemas.openxmlformats.org/drawingml/2006/main">
+              <a:graphicData uri="http://schemas.openxmlformats.org/drawingml/2006/picture">
+                <pic:pic xmlns:pic="http://schemas.openxmlformats.org/drawingml/2006/picture">
+                  <pic:nvPicPr>
+                    <pic:cNvPr id="7" name="Picture 5"/>
+                    <pic:cNvPicPr>
+                      <a:picLocks noChangeAspect="1"/>
+                    </pic:cNvPicPr>
+                  </pic:nvPicPr>
+                  <pic:blipFill>
+                    <a:blip r:embed="rId20"/>
+                    <a:stretch>
+                      <a:fillRect/>
+                    </a:stretch>
+                  </pic:blipFill>
+                  <pic:spPr>
+                    <a:xfrm>
+                      <a:off x="0" y="0"/>
+                      <a:ext cx="5938520" cy="2976880"/>
+                    </a:xfrm>
+                    <a:prstGeom prst="rect">
+                      <a:avLst/>
+                    </a:prstGeom>
+                    <a:noFill/>
+                    <a:ln>
+                      <a:noFill/>
+                    </a:ln>
+                  </pic:spPr>
+                </pic:pic>
+              </a:graphicData>
+            </a:graphic>
+          </wp:inline>
+        </w:drawing>
+      </w:r>
+    </w:p>
+    <w:p>
+      <w:pPr>
+        <w:pStyle w:val="2"/>
+        <w:rPr>
+          <w:rFonts w:hint="default" w:ascii="Times New Roman" w:hAnsi="Times New Roman" w:cs="Times New Roman"/>
+        </w:rPr>
+      </w:pPr>
+      <w:r>
+        <w:rPr>
+          <w:rFonts w:hint="default" w:ascii="Times New Roman" w:hAnsi="Times New Roman" w:cs="Times New Roman"/>
+        </w:rPr>
+        <w:t>Quản lý user:</w:t>
+      </w:r>
+    </w:p>
+    <w:p>
+      <w:pPr>
+        <w:rPr>
+          <w:rFonts w:hint="default" w:ascii="Times New Roman" w:hAnsi="Times New Roman" w:cs="Times New Roman"/>
+          <w:lang w:val="vi-VN"/>
+        </w:rPr>
+      </w:pPr>
+      <w:r>
+        <w:drawing>
+          <wp:inline distT="0" distB="0" distL="114300" distR="114300">
+            <wp:extent cx="5939155" cy="3108325"/>
+            <wp:effectExtent l="0" t="0" r="4445" b="15875"/>
+            <wp:docPr id="12" name="Picture 10"/>
+            <wp:cNvGraphicFramePr>
+              <a:graphicFrameLocks xmlns:a="http://schemas.openxmlformats.org/drawingml/2006/main" noChangeAspect="1"/>
+            </wp:cNvGraphicFramePr>
+            <a:graphic xmlns:a="http://schemas.openxmlformats.org/drawingml/2006/main">
+              <a:graphicData uri="http://schemas.openxmlformats.org/drawingml/2006/picture">
+                <pic:pic xmlns:pic="http://schemas.openxmlformats.org/drawingml/2006/picture">
+                  <pic:nvPicPr>
+                    <pic:cNvPr id="12" name="Picture 10"/>
+                    <pic:cNvPicPr>
+                      <a:picLocks noChangeAspect="1"/>
+                    </pic:cNvPicPr>
+                  </pic:nvPicPr>
+                  <pic:blipFill>
+                    <a:blip r:embed="rId21"/>
+                    <a:stretch>
+                      <a:fillRect/>
+                    </a:stretch>
+                  </pic:blipFill>
+                  <pic:spPr>
+                    <a:xfrm>
+                      <a:off x="0" y="0"/>
+                      <a:ext cx="5939155" cy="3108325"/>
+                    </a:xfrm>
+                    <a:prstGeom prst="rect">
+                      <a:avLst/>
+                    </a:prstGeom>
+                    <a:noFill/>
+                    <a:ln>
+                      <a:noFill/>
+                    </a:ln>
+                  </pic:spPr>
+                </pic:pic>
+              </a:graphicData>
+            </a:graphic>
+          </wp:inline>
+        </w:drawing>
+      </w:r>
+    </w:p>
+    <w:p>
+      <w:pPr>
+        <w:pStyle w:val="2"/>
+        <w:rPr>
+          <w:rFonts w:hint="default" w:ascii="Times New Roman" w:hAnsi="Times New Roman" w:cs="Times New Roman"/>
+        </w:rPr>
+      </w:pPr>
+      <w:r>
+        <w:rPr>
+          <w:rFonts w:hint="default" w:ascii="Times New Roman" w:hAnsi="Times New Roman" w:cs="Times New Roman"/>
+        </w:rPr>
+        <w:t>Thêm user:</w:t>
+      </w:r>
+    </w:p>
+    <w:p>
+      <w:pPr>
+        <w:rPr>
+          <w:rFonts w:hint="default" w:ascii="Times New Roman" w:hAnsi="Times New Roman" w:cs="Times New Roman"/>
+        </w:rPr>
+      </w:pPr>
+      <w:r>
+        <w:drawing>
+          <wp:inline distT="0" distB="0" distL="114300" distR="114300">
+            <wp:extent cx="5930265" cy="2967990"/>
+            <wp:effectExtent l="0" t="0" r="13335" b="3810"/>
+            <wp:docPr id="13" name="Picture 11"/>
+            <wp:cNvGraphicFramePr>
+              <a:graphicFrameLocks xmlns:a="http://schemas.openxmlformats.org/drawingml/2006/main" noChangeAspect="1"/>
+            </wp:cNvGraphicFramePr>
+            <a:graphic xmlns:a="http://schemas.openxmlformats.org/drawingml/2006/main">
+              <a:graphicData uri="http://schemas.openxmlformats.org/drawingml/2006/picture">
+                <pic:pic xmlns:pic="http://schemas.openxmlformats.org/drawingml/2006/picture">
+                  <pic:nvPicPr>
+                    <pic:cNvPr id="13" name="Picture 11"/>
+                    <pic:cNvPicPr>
+                      <a:picLocks noChangeAspect="1"/>
+                    </pic:cNvPicPr>
+                  </pic:nvPicPr>
+                  <pic:blipFill>
+                    <a:blip r:embed="rId22"/>
+                    <a:stretch>
+                      <a:fillRect/>
+                    </a:stretch>
+                  </pic:blipFill>
+                  <pic:spPr>
+                    <a:xfrm>
+                      <a:off x="0" y="0"/>
+                      <a:ext cx="5930265" cy="2967990"/>
+                    </a:xfrm>
+                    <a:prstGeom prst="rect">
+                      <a:avLst/>
+                    </a:prstGeom>
+                    <a:noFill/>
+                    <a:ln>
+                      <a:noFill/>
+                    </a:ln>
+                  </pic:spPr>
+                </pic:pic>
+              </a:graphicData>
+            </a:graphic>
+          </wp:inline>
+        </w:drawing>
+      </w:r>
+    </w:p>
+    <w:p>
+      <w:pPr>
+        <w:rPr>
+          <w:rFonts w:hint="default" w:ascii="Times New Roman" w:hAnsi="Times New Roman" w:cs="Times New Roman"/>
+        </w:rPr>
+      </w:pPr>
+    </w:p>
+    <w:p>
+      <w:pPr>
+        <w:rPr>
+          <w:rFonts w:hint="default" w:ascii="Times New Roman" w:hAnsi="Times New Roman" w:cs="Times New Roman"/>
+        </w:rPr>
+      </w:pPr>
+    </w:p>
+    <w:p>
+      <w:pPr>
+        <w:pStyle w:val="2"/>
+        <w:rPr>
+          <w:rFonts w:hint="default" w:ascii="Times New Roman" w:hAnsi="Times New Roman" w:cs="Times New Roman"/>
+        </w:rPr>
+      </w:pPr>
+      <w:r>
+        <w:rPr>
+          <w:rFonts w:hint="default" w:ascii="Times New Roman" w:hAnsi="Times New Roman" w:cs="Times New Roman"/>
+        </w:rPr>
+        <w:t>Thêm sản phẩm:</w:t>
+      </w:r>
+    </w:p>
+    <w:p>
+      <w:pPr>
+        <w:rPr>
+          <w:rFonts w:hint="default" w:ascii="Times New Roman" w:hAnsi="Times New Roman" w:cs="Times New Roman"/>
+          <w:lang w:val="vi-VN"/>
+        </w:rPr>
+      </w:pPr>
+      <w:r>
+        <w:drawing>
+          <wp:inline distT="0" distB="0" distL="114300" distR="114300">
+            <wp:extent cx="5928995" cy="2976880"/>
+            <wp:effectExtent l="0" t="0" r="14605" b="13970"/>
+            <wp:docPr id="15" name="Picture 13"/>
+            <wp:cNvGraphicFramePr>
+              <a:graphicFrameLocks xmlns:a="http://schemas.openxmlformats.org/drawingml/2006/main" noChangeAspect="1"/>
+            </wp:cNvGraphicFramePr>
+            <a:graphic xmlns:a="http://schemas.openxmlformats.org/drawingml/2006/main">
+              <a:graphicData uri="http://schemas.openxmlformats.org/drawingml/2006/picture">
+                <pic:pic xmlns:pic="http://schemas.openxmlformats.org/drawingml/2006/picture">
+                  <pic:nvPicPr>
+                    <pic:cNvPr id="15" name="Picture 13"/>
+                    <pic:cNvPicPr>
+                      <a:picLocks noChangeAspect="1"/>
+                    </pic:cNvPicPr>
+                  </pic:nvPicPr>
+                  <pic:blipFill>
+                    <a:blip r:embed="rId23"/>
+                    <a:stretch>
+                      <a:fillRect/>
+                    </a:stretch>
+                  </pic:blipFill>
+                  <pic:spPr>
+                    <a:xfrm>
+                      <a:off x="0" y="0"/>
+                      <a:ext cx="5928995" cy="2976880"/>
+                    </a:xfrm>
+                    <a:prstGeom prst="rect">
+                      <a:avLst/>
+                    </a:prstGeom>
+                    <a:noFill/>
+                    <a:ln>
+                      <a:noFill/>
+                    </a:ln>
+                  </pic:spPr>
+                </pic:pic>
+              </a:graphicData>
+            </a:graphic>
+          </wp:inline>
+        </w:drawing>
+      </w:r>
+    </w:p>
+    <w:p>
+      <w:pPr>
+        <w:pStyle w:val="2"/>
+        <w:rPr>
+          <w:rFonts w:hint="default" w:ascii="Times New Roman" w:hAnsi="Times New Roman" w:cs="Times New Roman"/>
+        </w:rPr>
+      </w:pPr>
+      <w:r>
+        <w:rPr>
+          <w:rFonts w:hint="default" w:ascii="Times New Roman" w:hAnsi="Times New Roman" w:cs="Times New Roman"/>
+        </w:rPr>
+        <w:t>Sửa sản phẩm:</w:t>
+      </w:r>
+    </w:p>
+    <w:p>
+      <w:pPr>
+        <w:rPr>
+          <w:rFonts w:hint="default" w:ascii="Times New Roman" w:hAnsi="Times New Roman" w:cs="Times New Roman"/>
+        </w:rPr>
+      </w:pPr>
+      <w:r>
+        <w:drawing>
+          <wp:inline distT="0" distB="0" distL="114300" distR="114300">
+            <wp:extent cx="5930265" cy="2982595"/>
+            <wp:effectExtent l="0" t="0" r="13335" b="8255"/>
+            <wp:docPr id="10" name="Picture 8"/>
+            <wp:cNvGraphicFramePr>
+              <a:graphicFrameLocks xmlns:a="http://schemas.openxmlformats.org/drawingml/2006/main" noChangeAspect="1"/>
+            </wp:cNvGraphicFramePr>
+            <a:graphic xmlns:a="http://schemas.openxmlformats.org/drawingml/2006/main">
+              <a:graphicData uri="http://schemas.openxmlformats.org/drawingml/2006/picture">
+                <pic:pic xmlns:pic="http://schemas.openxmlformats.org/drawingml/2006/picture">
+                  <pic:nvPicPr>
+                    <pic:cNvPr id="10" name="Picture 8"/>
+                    <pic:cNvPicPr>
+                      <a:picLocks noChangeAspect="1"/>
+                    </pic:cNvPicPr>
+                  </pic:nvPicPr>
+                  <pic:blipFill>
+                    <a:blip r:embed="rId24"/>
+                    <a:stretch>
+                      <a:fillRect/>
+                    </a:stretch>
+                  </pic:blipFill>
+                  <pic:spPr>
+                    <a:xfrm>
+                      <a:off x="0" y="0"/>
+                      <a:ext cx="5930265" cy="2982595"/>
+                    </a:xfrm>
+                    <a:prstGeom prst="rect">
+                      <a:avLst/>
+                    </a:prstGeom>
+                    <a:noFill/>
+                    <a:ln>
+                      <a:noFill/>
+                    </a:ln>
+                  </pic:spPr>
+                </pic:pic>
+              </a:graphicData>
+            </a:graphic>
+          </wp:inline>
+        </w:drawing>
+      </w:r>
+    </w:p>
+    <w:p>
+      <w:pPr>
+        <w:rPr>
+          <w:rFonts w:hint="default" w:ascii="Times New Roman" w:hAnsi="Times New Roman" w:cs="Times New Roman"/>
+        </w:rPr>
+      </w:pPr>
+    </w:p>
+    <w:p>
+      <w:pPr>
+        <w:pStyle w:val="2"/>
+        <w:rPr>
+          <w:rFonts w:hint="default" w:ascii="Times New Roman" w:hAnsi="Times New Roman" w:cs="Times New Roman"/>
+        </w:rPr>
+      </w:pPr>
+      <w:r>
+        <w:rPr>
+          <w:rFonts w:hint="default" w:ascii="Times New Roman" w:hAnsi="Times New Roman" w:cs="Times New Roman"/>
+        </w:rPr>
+        <w:t>Lọc sản phẩm:</w:t>
+      </w:r>
+    </w:p>
+    <w:p>
+      <w:pPr>
+        <w:rPr>
+          <w:rFonts w:hint="default" w:ascii="Times New Roman" w:hAnsi="Times New Roman" w:cs="Times New Roman"/>
+        </w:rPr>
+      </w:pPr>
+      <w:r>
+        <w:drawing>
+          <wp:inline distT="0" distB="0" distL="114300" distR="114300">
+            <wp:extent cx="5933440" cy="3096260"/>
+            <wp:effectExtent l="0" t="0" r="10160" b="8890"/>
+            <wp:docPr id="16" name="Picture 14"/>
+            <wp:cNvGraphicFramePr>
+              <a:graphicFrameLocks xmlns:a="http://schemas.openxmlformats.org/drawingml/2006/main" noChangeAspect="1"/>
+            </wp:cNvGraphicFramePr>
+            <a:graphic xmlns:a="http://schemas.openxmlformats.org/drawingml/2006/main">
+              <a:graphicData uri="http://schemas.openxmlformats.org/drawingml/2006/picture">
+                <pic:pic xmlns:pic="http://schemas.openxmlformats.org/drawingml/2006/picture">
+                  <pic:nvPicPr>
+                    <pic:cNvPr id="16" name="Picture 14"/>
+                    <pic:cNvPicPr>
+                      <a:picLocks noChangeAspect="1"/>
+                    </pic:cNvPicPr>
+                  </pic:nvPicPr>
+                  <pic:blipFill>
+                    <a:blip r:embed="rId25"/>
+                    <a:stretch>
+                      <a:fillRect/>
+                    </a:stretch>
+                  </pic:blipFill>
+                  <pic:spPr>
+                    <a:xfrm>
+                      <a:off x="0" y="0"/>
+                      <a:ext cx="5933440" cy="3096260"/>
+                    </a:xfrm>
+                    <a:prstGeom prst="rect">
+                      <a:avLst/>
+                    </a:prstGeom>
+                    <a:noFill/>
+                    <a:ln>
+                      <a:noFill/>
+                    </a:ln>
+                  </pic:spPr>
+                </pic:pic>
+              </a:graphicData>
+            </a:graphic>
+          </wp:inline>
+        </w:drawing>
+      </w:r>
+    </w:p>
+    <w:p>
+      <w:pPr>
+        <w:pStyle w:val="2"/>
+        <w:rPr>
+          <w:rFonts w:hint="default" w:ascii="Times New Roman" w:hAnsi="Times New Roman" w:cs="Times New Roman"/>
+        </w:rPr>
+      </w:pPr>
+      <w:r>
+        <w:rPr>
+          <w:rFonts w:hint="default" w:ascii="Times New Roman" w:hAnsi="Times New Roman" w:cs="Times New Roman"/>
+        </w:rPr>
+        <w:t>Giải thích vì sao DynamoDB không hỗ trợ JOIN như SQL:</w:t>
+      </w:r>
+    </w:p>
+    <w:p>
+      <w:pPr>
+        <w:rPr>
+          <w:rFonts w:hint="default" w:ascii="Times New Roman" w:hAnsi="Times New Roman" w:cs="Times New Roman"/>
+        </w:rPr>
+      </w:pPr>
+      <w:r>
+        <w:rPr>
+          <w:rFonts w:hint="default" w:ascii="Times New Roman" w:hAnsi="Times New Roman" w:cs="Times New Roman"/>
+        </w:rPr>
+        <w:t>DynamoDB là cơ sở dữ liệu NoSQL, được thiết kế để tối ưu tốc độ truy vấn và khả năng mở rộng. JOIN yêu cầu truy vấn nhiều bảng cùng lúc, gây tốn tài nguyên và khó mở rộng trong môi trường phân tán. Vì vậy, DynamoDB không hỗ trợ JOIN mà thay vào đó lưu trữ khóa tham chiếu (ví dụ categoryId trong Products)</w:t>
+      </w:r>
+    </w:p>
+    <w:p>
+      <w:pPr>
+        <w:pStyle w:val="2"/>
+        <w:rPr>
+          <w:rFonts w:hint="default" w:ascii="Times New Roman" w:hAnsi="Times New Roman" w:cs="Times New Roman"/>
+        </w:rPr>
+      </w:pPr>
+      <w:r>
+        <w:rPr>
+          <w:rFonts w:hint="default" w:ascii="Times New Roman" w:hAnsi="Times New Roman" w:cs="Times New Roman"/>
+        </w:rPr>
+        <w:t xml:space="preserve">Phân biệt Query và Scan trong DynamoDB: </w:t>
+      </w:r>
+    </w:p>
+    <w:p>
+      <w:pPr>
+        <w:rPr>
+          <w:rFonts w:hint="default" w:ascii="Times New Roman" w:hAnsi="Times New Roman" w:cs="Times New Roman"/>
+        </w:rPr>
+      </w:pPr>
+      <w:r>
+        <w:rPr>
+          <w:rFonts w:hint="default" w:ascii="Times New Roman" w:hAnsi="Times New Roman" w:cs="Times New Roman"/>
+        </w:rPr>
+        <w:t>Query cho phép truy vấn theo khóa chính hoặc khóa phụ, nhanh và ít tốn chi phí. Scan sẽ quét toàn bộ bảng, gây tốn nhiều tài nguyên và chi phí đọc. Vì vậy, Scan chỉ nên sử dụng khi dữ liệu nhỏ hoặc không có cách Query phù hợp</w:t>
       </w:r>
     </w:p>
     <w:sectPr>
@@ -698,7 +1388,7 @@
   <w:latentStyles w:count="260" w:defQFormat="0" w:defUnhideWhenUsed="1" w:defSemiHidden="1" w:defUIPriority="99" w:defLockedState="0">
     <w:lsdException w:qFormat="1" w:unhideWhenUsed="0" w:uiPriority="0" w:semiHidden="0" w:name="Normal"/>
     <w:lsdException w:qFormat="1" w:unhideWhenUsed="0" w:uiPriority="9" w:semiHidden="0" w:name="heading 1"/>
-    <w:lsdException w:qFormat="1" w:uiPriority="9" w:name="heading 2"/>
+    <w:lsdException w:qFormat="1" w:uiPriority="9" w:semiHidden="0" w:name="heading 2"/>
     <w:lsdException w:qFormat="1" w:uiPriority="9" w:name="heading 3"/>
     <w:lsdException w:qFormat="1" w:uiPriority="9" w:name="heading 4"/>
     <w:lsdException w:qFormat="1" w:uiPriority="9" w:name="heading 5"/>
@@ -761,7 +1451,7 @@
     <w:lsdException w:qFormat="1" w:unhideWhenUsed="0" w:uiPriority="10" w:semiHidden="0" w:name="Title"/>
     <w:lsdException w:uiPriority="99" w:name="Closing"/>
     <w:lsdException w:uiPriority="99" w:name="Signature"/>
-    <w:lsdException w:uiPriority="1" w:name="Default Paragraph Font"/>
+    <w:lsdException w:qFormat="1" w:uiPriority="1" w:semiHidden="0" w:name="Default Paragraph Font"/>
     <w:lsdException w:uiPriority="99" w:name="Body Text"/>
     <w:lsdException w:uiPriority="99" w:name="Body Text Indent"/>
     <w:lsdException w:uiPriority="99" w:name="List Continue"/>
@@ -968,7 +1658,7 @@
     <w:name w:val="heading 1"/>
     <w:basedOn w:val="1"/>
     <w:next w:val="1"/>
-    <w:link w:val="17"/>
+    <w:link w:val="15"/>
     <w:qFormat/>
     <w:uiPriority w:val="9"/>
     <w:pPr>
@@ -988,8 +1678,7 @@
     <w:name w:val="heading 2"/>
     <w:basedOn w:val="1"/>
     <w:next w:val="1"/>
-    <w:link w:val="18"/>
-    <w:semiHidden/>
+    <w:link w:val="16"/>
     <w:unhideWhenUsed/>
     <w:qFormat/>
     <w:uiPriority w:val="9"/>
@@ -1010,7 +1699,7 @@
     <w:name w:val="heading 3"/>
     <w:basedOn w:val="1"/>
     <w:next w:val="1"/>
-    <w:link w:val="19"/>
+    <w:link w:val="17"/>
     <w:semiHidden/>
     <w:unhideWhenUsed/>
     <w:qFormat/>
@@ -1032,7 +1721,7 @@
     <w:name w:val="heading 4"/>
     <w:basedOn w:val="1"/>
     <w:next w:val="1"/>
-    <w:link w:val="20"/>
+    <w:link w:val="18"/>
     <w:semiHidden/>
     <w:unhideWhenUsed/>
     <w:qFormat/>
@@ -1054,7 +1743,7 @@
     <w:name w:val="heading 5"/>
     <w:basedOn w:val="1"/>
     <w:next w:val="1"/>
-    <w:link w:val="21"/>
+    <w:link w:val="19"/>
     <w:semiHidden/>
     <w:unhideWhenUsed/>
     <w:qFormat/>
@@ -1074,7 +1763,7 @@
     <w:name w:val="heading 6"/>
     <w:basedOn w:val="1"/>
     <w:next w:val="1"/>
-    <w:link w:val="22"/>
+    <w:link w:val="20"/>
     <w:semiHidden/>
     <w:unhideWhenUsed/>
     <w:qFormat/>
@@ -1104,7 +1793,7 @@
     <w:name w:val="heading 7"/>
     <w:basedOn w:val="1"/>
     <w:next w:val="1"/>
-    <w:link w:val="23"/>
+    <w:link w:val="21"/>
     <w:semiHidden/>
     <w:unhideWhenUsed/>
     <w:qFormat/>
@@ -1132,7 +1821,7 @@
     <w:name w:val="heading 8"/>
     <w:basedOn w:val="1"/>
     <w:next w:val="1"/>
-    <w:link w:val="24"/>
+    <w:link w:val="22"/>
     <w:semiHidden/>
     <w:unhideWhenUsed/>
     <w:qFormat/>
@@ -1162,7 +1851,7 @@
     <w:name w:val="heading 9"/>
     <w:basedOn w:val="1"/>
     <w:next w:val="1"/>
-    <w:link w:val="25"/>
+    <w:link w:val="23"/>
     <w:semiHidden/>
     <w:unhideWhenUsed/>
     <w:qFormat/>
@@ -1188,8 +1877,8 @@
   </w:style>
   <w:style w:type="character" w:default="1" w:styleId="11">
     <w:name w:val="Default Paragraph Font"/>
-    <w:semiHidden/>
     <w:unhideWhenUsed/>
+    <w:qFormat/>
     <w:uiPriority w:val="1"/>
   </w:style>
   <w:style w:type="table" w:default="1" w:styleId="12">
@@ -1206,33 +1895,11 @@
       </w:tblCellMar>
     </w:tblPr>
   </w:style>
-  <w:style w:type="character" w:styleId="13">
-    <w:name w:val="FollowedHyperlink"/>
-    <w:basedOn w:val="11"/>
-    <w:semiHidden/>
-    <w:unhideWhenUsed/>
-    <w:uiPriority w:val="99"/>
-    <w:rPr>
-      <w:color w:val="800080"/>
-      <w:u w:val="single"/>
-    </w:rPr>
-  </w:style>
-  <w:style w:type="character" w:styleId="14">
-    <w:name w:val="Hyperlink"/>
-    <w:basedOn w:val="11"/>
-    <w:semiHidden/>
-    <w:unhideWhenUsed/>
-    <w:uiPriority w:val="99"/>
-    <w:rPr>
-      <w:color w:val="0000FF"/>
-      <w:u w:val="single"/>
-    </w:rPr>
-  </w:style>
-  <w:style w:type="paragraph" w:styleId="15">
+  <w:style w:type="paragraph" w:styleId="13">
     <w:name w:val="Subtitle"/>
     <w:basedOn w:val="1"/>
     <w:next w:val="1"/>
-    <w:link w:val="27"/>
+    <w:link w:val="25"/>
     <w:qFormat/>
     <w:uiPriority w:val="11"/>
     <w:rPr>
@@ -1251,11 +1918,11 @@
       </w14:textFill>
     </w:rPr>
   </w:style>
-  <w:style w:type="paragraph" w:styleId="16">
+  <w:style w:type="paragraph" w:styleId="14">
     <w:name w:val="Title"/>
     <w:basedOn w:val="1"/>
     <w:next w:val="1"/>
-    <w:link w:val="26"/>
+    <w:link w:val="24"/>
     <w:qFormat/>
     <w:uiPriority w:val="10"/>
     <w:pPr>
@@ -1270,7 +1937,7 @@
       <w:szCs w:val="56"/>
     </w:rPr>
   </w:style>
-  <w:style w:type="character" w:customStyle="1" w:styleId="17">
+  <w:style w:type="character" w:customStyle="1" w:styleId="15">
     <w:name w:val="Heading 1 Char"/>
     <w:basedOn w:val="11"/>
     <w:link w:val="2"/>
@@ -1283,12 +1950,10 @@
       <w:szCs w:val="40"/>
     </w:rPr>
   </w:style>
-  <w:style w:type="character" w:customStyle="1" w:styleId="18">
+  <w:style w:type="character" w:customStyle="1" w:styleId="16">
     <w:name w:val="Heading 2 Char"/>
     <w:basedOn w:val="11"/>
     <w:link w:val="3"/>
-    <w:semiHidden/>
-    <w:qFormat/>
     <w:uiPriority w:val="9"/>
     <w:rPr>
       <w:rFonts w:asciiTheme="majorHAnsi" w:hAnsiTheme="majorHAnsi" w:eastAsiaTheme="majorEastAsia" w:cstheme="majorBidi"/>
@@ -1297,11 +1962,12 @@
       <w:szCs w:val="32"/>
     </w:rPr>
   </w:style>
-  <w:style w:type="character" w:customStyle="1" w:styleId="19">
+  <w:style w:type="character" w:customStyle="1" w:styleId="17">
     <w:name w:val="Heading 3 Char"/>
     <w:basedOn w:val="11"/>
     <w:link w:val="4"/>
     <w:semiHidden/>
+    <w:qFormat/>
     <w:uiPriority w:val="9"/>
     <w:rPr>
       <w:rFonts w:eastAsiaTheme="majorEastAsia" w:cstheme="majorBidi"/>
@@ -1310,7 +1976,7 @@
       <w:szCs w:val="28"/>
     </w:rPr>
   </w:style>
-  <w:style w:type="character" w:customStyle="1" w:styleId="20">
+  <w:style w:type="character" w:customStyle="1" w:styleId="18">
     <w:name w:val="Heading 4 Char"/>
     <w:basedOn w:val="11"/>
     <w:link w:val="5"/>
@@ -1324,18 +1990,19 @@
       <w:color w:val="104862" w:themeColor="accent1" w:themeShade="BF"/>
     </w:rPr>
   </w:style>
-  <w:style w:type="character" w:customStyle="1" w:styleId="21">
+  <w:style w:type="character" w:customStyle="1" w:styleId="19">
     <w:name w:val="Heading 5 Char"/>
     <w:basedOn w:val="11"/>
     <w:link w:val="6"/>
     <w:semiHidden/>
+    <w:qFormat/>
     <w:uiPriority w:val="9"/>
     <w:rPr>
       <w:rFonts w:eastAsiaTheme="majorEastAsia" w:cstheme="majorBidi"/>
       <w:color w:val="104862" w:themeColor="accent1" w:themeShade="BF"/>
     </w:rPr>
   </w:style>
-  <w:style w:type="character" w:customStyle="1" w:styleId="22">
+  <w:style w:type="character" w:customStyle="1" w:styleId="20">
     <w:name w:val="Heading 6 Char"/>
     <w:basedOn w:val="11"/>
     <w:link w:val="7"/>
@@ -1357,7 +2024,7 @@
       </w14:textFill>
     </w:rPr>
   </w:style>
-  <w:style w:type="character" w:customStyle="1" w:styleId="23">
+  <w:style w:type="character" w:customStyle="1" w:styleId="21">
     <w:name w:val="Heading 7 Char"/>
     <w:basedOn w:val="11"/>
     <w:link w:val="8"/>
@@ -1377,7 +2044,7 @@
       </w14:textFill>
     </w:rPr>
   </w:style>
-  <w:style w:type="character" w:customStyle="1" w:styleId="24">
+  <w:style w:type="character" w:customStyle="1" w:styleId="22">
     <w:name w:val="Heading 8 Char"/>
     <w:basedOn w:val="11"/>
     <w:link w:val="9"/>
@@ -1399,7 +2066,7 @@
       </w14:textFill>
     </w:rPr>
   </w:style>
-  <w:style w:type="character" w:customStyle="1" w:styleId="25">
+  <w:style w:type="character" w:customStyle="1" w:styleId="23">
     <w:name w:val="Heading 9 Char"/>
     <w:basedOn w:val="11"/>
     <w:link w:val="10"/>
@@ -1419,11 +2086,10 @@
       </w14:textFill>
     </w:rPr>
   </w:style>
-  <w:style w:type="character" w:customStyle="1" w:styleId="26">
+  <w:style w:type="character" w:customStyle="1" w:styleId="24">
     <w:name w:val="Title Char"/>
     <w:basedOn w:val="11"/>
-    <w:link w:val="16"/>
-    <w:qFormat/>
+    <w:link w:val="14"/>
     <w:uiPriority w:val="10"/>
     <w:rPr>
       <w:rFonts w:asciiTheme="majorHAnsi" w:hAnsiTheme="majorHAnsi" w:eastAsiaTheme="majorEastAsia" w:cstheme="majorBidi"/>
@@ -1433,10 +2099,10 @@
       <w:szCs w:val="56"/>
     </w:rPr>
   </w:style>
-  <w:style w:type="character" w:customStyle="1" w:styleId="27">
+  <w:style w:type="character" w:customStyle="1" w:styleId="25">
     <w:name w:val="Subtitle Char"/>
     <w:basedOn w:val="11"/>
-    <w:link w:val="15"/>
+    <w:link w:val="13"/>
     <w:qFormat/>
     <w:uiPriority w:val="11"/>
     <w:rPr>
@@ -1455,11 +2121,11 @@
       </w14:textFill>
     </w:rPr>
   </w:style>
-  <w:style w:type="paragraph" w:styleId="28">
+  <w:style w:type="paragraph" w:styleId="26">
     <w:name w:val="Quote"/>
     <w:basedOn w:val="1"/>
     <w:next w:val="1"/>
-    <w:link w:val="29"/>
+    <w:link w:val="27"/>
     <w:qFormat/>
     <w:uiPriority w:val="29"/>
     <w:pPr>
@@ -1480,10 +2146,11 @@
       </w14:textFill>
     </w:rPr>
   </w:style>
-  <w:style w:type="character" w:customStyle="1" w:styleId="29">
+  <w:style w:type="character" w:customStyle="1" w:styleId="27">
     <w:name w:val="Quote Char"/>
     <w:basedOn w:val="11"/>
-    <w:link w:val="28"/>
+    <w:link w:val="26"/>
+    <w:qFormat/>
     <w:uiPriority w:val="29"/>
     <w:rPr>
       <w:i/>
@@ -1499,7 +2166,7 @@
       </w14:textFill>
     </w:rPr>
   </w:style>
-  <w:style w:type="paragraph" w:styleId="30">
+  <w:style w:type="paragraph" w:styleId="28">
     <w:name w:val="List Paragraph"/>
     <w:basedOn w:val="1"/>
     <w:qFormat/>
@@ -1509,7 +2176,7 @@
       <w:contextualSpacing/>
     </w:pPr>
   </w:style>
-  <w:style w:type="character" w:customStyle="1" w:styleId="31">
+  <w:style w:type="character" w:customStyle="1" w:styleId="29">
     <w:name w:val="Intense Emphasis"/>
     <w:basedOn w:val="11"/>
     <w:qFormat/>
@@ -1520,11 +2187,11 @@
       <w:color w:val="104862" w:themeColor="accent1" w:themeShade="BF"/>
     </w:rPr>
   </w:style>
-  <w:style w:type="paragraph" w:styleId="32">
+  <w:style w:type="paragraph" w:styleId="30">
     <w:name w:val="Intense Quote"/>
     <w:basedOn w:val="1"/>
     <w:next w:val="1"/>
-    <w:link w:val="33"/>
+    <w:link w:val="31"/>
     <w:qFormat/>
     <w:uiPriority w:val="30"/>
     <w:pPr>
@@ -1542,10 +2209,10 @@
       <w:color w:val="104862" w:themeColor="accent1" w:themeShade="BF"/>
     </w:rPr>
   </w:style>
-  <w:style w:type="character" w:customStyle="1" w:styleId="33">
+  <w:style w:type="character" w:customStyle="1" w:styleId="31">
     <w:name w:val="Intense Quote Char"/>
     <w:basedOn w:val="11"/>
-    <w:link w:val="32"/>
+    <w:link w:val="30"/>
     <w:qFormat/>
     <w:uiPriority w:val="30"/>
     <w:rPr>
@@ -1554,7 +2221,7 @@
       <w:color w:val="104862" w:themeColor="accent1" w:themeShade="BF"/>
     </w:rPr>
   </w:style>
-  <w:style w:type="character" w:customStyle="1" w:styleId="34">
+  <w:style w:type="character" w:customStyle="1" w:styleId="32">
     <w:name w:val="Intense Reference"/>
     <w:basedOn w:val="11"/>
     <w:qFormat/>

</xml_diff>

<commit_message>
Update GitHub link in Lab04 document and remove temporary file
</commit_message>
<xml_diff>
--- a/Tuan3/22669691_BuiThienHoang_Lab04.docx
+++ b/Tuan3/22669691_BuiThienHoang_Lab04.docx
@@ -26,7 +26,32 @@
         <w:rPr>
           <w:rFonts w:hint="default" w:ascii="Times New Roman" w:hAnsi="Times New Roman" w:cs="Times New Roman"/>
         </w:rPr>
-        <w:t>https://github.com/duchauuuuu/NguyenDucHau_lab03_aws.git</w:t>
+        <w:fldChar w:fldCharType="begin"/>
+      </w:r>
+      <w:r>
+        <w:rPr>
+          <w:rFonts w:hint="default" w:ascii="Times New Roman" w:hAnsi="Times New Roman" w:cs="Times New Roman"/>
+        </w:rPr>
+        <w:instrText xml:space="preserve"> HYPERLINK "https://github.com/BuiThienHoang221204/BuiThienHoang_22669691_CNM/tree/master/Tuan3" </w:instrText>
+      </w:r>
+      <w:r>
+        <w:rPr>
+          <w:rFonts w:hint="default" w:ascii="Times New Roman" w:hAnsi="Times New Roman" w:cs="Times New Roman"/>
+        </w:rPr>
+        <w:fldChar w:fldCharType="separate"/>
+      </w:r>
+      <w:r>
+        <w:rPr>
+          <w:rStyle w:val="13"/>
+          <w:rFonts w:hint="default" w:ascii="Times New Roman" w:hAnsi="Times New Roman" w:cs="Times New Roman"/>
+        </w:rPr>
+        <w:t>https://github.com/BuiThienHoang221204/BuiThienHoang_22669691_CNM/tree/master/Tuan3</w:t>
+      </w:r>
+      <w:r>
+        <w:rPr>
+          <w:rFonts w:hint="default" w:ascii="Times New Roman" w:hAnsi="Times New Roman" w:cs="Times New Roman"/>
+        </w:rPr>
+        <w:fldChar w:fldCharType="end"/>
       </w:r>
     </w:p>
     <w:p>
@@ -1489,7 +1514,7 @@
     <w:lsdException w:uiPriority="99" w:name="HTML Sample"/>
     <w:lsdException w:uiPriority="99" w:name="HTML Typewriter"/>
     <w:lsdException w:uiPriority="99" w:name="HTML Variable"/>
-    <w:lsdException w:uiPriority="99" w:name="Normal Table"/>
+    <w:lsdException w:qFormat="1" w:uiPriority="99" w:name="Normal Table"/>
     <w:lsdException w:uiPriority="99" w:name="annotation subject"/>
     <w:lsdException w:uiPriority="99" w:name="Table Simple 1"/>
     <w:lsdException w:uiPriority="99" w:name="Table Simple 2"/>
@@ -1658,7 +1683,7 @@
     <w:name w:val="heading 1"/>
     <w:basedOn w:val="1"/>
     <w:next w:val="1"/>
-    <w:link w:val="15"/>
+    <w:link w:val="17"/>
     <w:qFormat/>
     <w:uiPriority w:val="9"/>
     <w:pPr>
@@ -1678,7 +1703,7 @@
     <w:name w:val="heading 2"/>
     <w:basedOn w:val="1"/>
     <w:next w:val="1"/>
-    <w:link w:val="16"/>
+    <w:link w:val="18"/>
     <w:unhideWhenUsed/>
     <w:qFormat/>
     <w:uiPriority w:val="9"/>
@@ -1699,7 +1724,7 @@
     <w:name w:val="heading 3"/>
     <w:basedOn w:val="1"/>
     <w:next w:val="1"/>
-    <w:link w:val="17"/>
+    <w:link w:val="19"/>
     <w:semiHidden/>
     <w:unhideWhenUsed/>
     <w:qFormat/>
@@ -1721,7 +1746,7 @@
     <w:name w:val="heading 4"/>
     <w:basedOn w:val="1"/>
     <w:next w:val="1"/>
-    <w:link w:val="18"/>
+    <w:link w:val="20"/>
     <w:semiHidden/>
     <w:unhideWhenUsed/>
     <w:qFormat/>
@@ -1743,7 +1768,7 @@
     <w:name w:val="heading 5"/>
     <w:basedOn w:val="1"/>
     <w:next w:val="1"/>
-    <w:link w:val="19"/>
+    <w:link w:val="21"/>
     <w:semiHidden/>
     <w:unhideWhenUsed/>
     <w:qFormat/>
@@ -1763,7 +1788,7 @@
     <w:name w:val="heading 6"/>
     <w:basedOn w:val="1"/>
     <w:next w:val="1"/>
-    <w:link w:val="20"/>
+    <w:link w:val="22"/>
     <w:semiHidden/>
     <w:unhideWhenUsed/>
     <w:qFormat/>
@@ -1793,7 +1818,7 @@
     <w:name w:val="heading 7"/>
     <w:basedOn w:val="1"/>
     <w:next w:val="1"/>
-    <w:link w:val="21"/>
+    <w:link w:val="23"/>
     <w:semiHidden/>
     <w:unhideWhenUsed/>
     <w:qFormat/>
@@ -1821,7 +1846,7 @@
     <w:name w:val="heading 8"/>
     <w:basedOn w:val="1"/>
     <w:next w:val="1"/>
-    <w:link w:val="22"/>
+    <w:link w:val="24"/>
     <w:semiHidden/>
     <w:unhideWhenUsed/>
     <w:qFormat/>
@@ -1851,7 +1876,7 @@
     <w:name w:val="heading 9"/>
     <w:basedOn w:val="1"/>
     <w:next w:val="1"/>
-    <w:link w:val="23"/>
+    <w:link w:val="25"/>
     <w:semiHidden/>
     <w:unhideWhenUsed/>
     <w:qFormat/>
@@ -1885,6 +1910,7 @@
     <w:name w:val="Normal Table"/>
     <w:semiHidden/>
     <w:unhideWhenUsed/>
+    <w:qFormat/>
     <w:uiPriority w:val="99"/>
     <w:tblPr>
       <w:tblCellMar>
@@ -1895,11 +1921,33 @@
       </w:tblCellMar>
     </w:tblPr>
   </w:style>
-  <w:style w:type="paragraph" w:styleId="13">
+  <w:style w:type="character" w:styleId="13">
+    <w:name w:val="FollowedHyperlink"/>
+    <w:basedOn w:val="11"/>
+    <w:semiHidden/>
+    <w:unhideWhenUsed/>
+    <w:uiPriority w:val="99"/>
+    <w:rPr>
+      <w:color w:val="800080"/>
+      <w:u w:val="single"/>
+    </w:rPr>
+  </w:style>
+  <w:style w:type="character" w:styleId="14">
+    <w:name w:val="Hyperlink"/>
+    <w:basedOn w:val="11"/>
+    <w:semiHidden/>
+    <w:unhideWhenUsed/>
+    <w:uiPriority w:val="99"/>
+    <w:rPr>
+      <w:color w:val="0000FF"/>
+      <w:u w:val="single"/>
+    </w:rPr>
+  </w:style>
+  <w:style w:type="paragraph" w:styleId="15">
     <w:name w:val="Subtitle"/>
     <w:basedOn w:val="1"/>
     <w:next w:val="1"/>
-    <w:link w:val="25"/>
+    <w:link w:val="27"/>
     <w:qFormat/>
     <w:uiPriority w:val="11"/>
     <w:rPr>
@@ -1918,11 +1966,11 @@
       </w14:textFill>
     </w:rPr>
   </w:style>
-  <w:style w:type="paragraph" w:styleId="14">
+  <w:style w:type="paragraph" w:styleId="16">
     <w:name w:val="Title"/>
     <w:basedOn w:val="1"/>
     <w:next w:val="1"/>
-    <w:link w:val="24"/>
+    <w:link w:val="26"/>
     <w:qFormat/>
     <w:uiPriority w:val="10"/>
     <w:pPr>
@@ -1937,7 +1985,7 @@
       <w:szCs w:val="56"/>
     </w:rPr>
   </w:style>
-  <w:style w:type="character" w:customStyle="1" w:styleId="15">
+  <w:style w:type="character" w:customStyle="1" w:styleId="17">
     <w:name w:val="Heading 1 Char"/>
     <w:basedOn w:val="11"/>
     <w:link w:val="2"/>
@@ -1950,10 +1998,11 @@
       <w:szCs w:val="40"/>
     </w:rPr>
   </w:style>
-  <w:style w:type="character" w:customStyle="1" w:styleId="16">
+  <w:style w:type="character" w:customStyle="1" w:styleId="18">
     <w:name w:val="Heading 2 Char"/>
     <w:basedOn w:val="11"/>
     <w:link w:val="3"/>
+    <w:qFormat/>
     <w:uiPriority w:val="9"/>
     <w:rPr>
       <w:rFonts w:asciiTheme="majorHAnsi" w:hAnsiTheme="majorHAnsi" w:eastAsiaTheme="majorEastAsia" w:cstheme="majorBidi"/>
@@ -1962,7 +2011,7 @@
       <w:szCs w:val="32"/>
     </w:rPr>
   </w:style>
-  <w:style w:type="character" w:customStyle="1" w:styleId="17">
+  <w:style w:type="character" w:customStyle="1" w:styleId="19">
     <w:name w:val="Heading 3 Char"/>
     <w:basedOn w:val="11"/>
     <w:link w:val="4"/>
@@ -1976,7 +2025,7 @@
       <w:szCs w:val="28"/>
     </w:rPr>
   </w:style>
-  <w:style w:type="character" w:customStyle="1" w:styleId="18">
+  <w:style w:type="character" w:customStyle="1" w:styleId="20">
     <w:name w:val="Heading 4 Char"/>
     <w:basedOn w:val="11"/>
     <w:link w:val="5"/>
@@ -1990,7 +2039,7 @@
       <w:color w:val="104862" w:themeColor="accent1" w:themeShade="BF"/>
     </w:rPr>
   </w:style>
-  <w:style w:type="character" w:customStyle="1" w:styleId="19">
+  <w:style w:type="character" w:customStyle="1" w:styleId="21">
     <w:name w:val="Heading 5 Char"/>
     <w:basedOn w:val="11"/>
     <w:link w:val="6"/>
@@ -2002,7 +2051,7 @@
       <w:color w:val="104862" w:themeColor="accent1" w:themeShade="BF"/>
     </w:rPr>
   </w:style>
-  <w:style w:type="character" w:customStyle="1" w:styleId="20">
+  <w:style w:type="character" w:customStyle="1" w:styleId="22">
     <w:name w:val="Heading 6 Char"/>
     <w:basedOn w:val="11"/>
     <w:link w:val="7"/>
@@ -2024,7 +2073,7 @@
       </w14:textFill>
     </w:rPr>
   </w:style>
-  <w:style w:type="character" w:customStyle="1" w:styleId="21">
+  <w:style w:type="character" w:customStyle="1" w:styleId="23">
     <w:name w:val="Heading 7 Char"/>
     <w:basedOn w:val="11"/>
     <w:link w:val="8"/>
@@ -2044,7 +2093,7 @@
       </w14:textFill>
     </w:rPr>
   </w:style>
-  <w:style w:type="character" w:customStyle="1" w:styleId="22">
+  <w:style w:type="character" w:customStyle="1" w:styleId="24">
     <w:name w:val="Heading 8 Char"/>
     <w:basedOn w:val="11"/>
     <w:link w:val="9"/>
@@ -2066,7 +2115,7 @@
       </w14:textFill>
     </w:rPr>
   </w:style>
-  <w:style w:type="character" w:customStyle="1" w:styleId="23">
+  <w:style w:type="character" w:customStyle="1" w:styleId="25">
     <w:name w:val="Heading 9 Char"/>
     <w:basedOn w:val="11"/>
     <w:link w:val="10"/>
@@ -2086,10 +2135,11 @@
       </w14:textFill>
     </w:rPr>
   </w:style>
-  <w:style w:type="character" w:customStyle="1" w:styleId="24">
+  <w:style w:type="character" w:customStyle="1" w:styleId="26">
     <w:name w:val="Title Char"/>
     <w:basedOn w:val="11"/>
-    <w:link w:val="14"/>
+    <w:link w:val="16"/>
+    <w:qFormat/>
     <w:uiPriority w:val="10"/>
     <w:rPr>
       <w:rFonts w:asciiTheme="majorHAnsi" w:hAnsiTheme="majorHAnsi" w:eastAsiaTheme="majorEastAsia" w:cstheme="majorBidi"/>
@@ -2099,10 +2149,10 @@
       <w:szCs w:val="56"/>
     </w:rPr>
   </w:style>
-  <w:style w:type="character" w:customStyle="1" w:styleId="25">
+  <w:style w:type="character" w:customStyle="1" w:styleId="27">
     <w:name w:val="Subtitle Char"/>
     <w:basedOn w:val="11"/>
-    <w:link w:val="13"/>
+    <w:link w:val="15"/>
     <w:qFormat/>
     <w:uiPriority w:val="11"/>
     <w:rPr>
@@ -2121,11 +2171,11 @@
       </w14:textFill>
     </w:rPr>
   </w:style>
-  <w:style w:type="paragraph" w:styleId="26">
+  <w:style w:type="paragraph" w:styleId="28">
     <w:name w:val="Quote"/>
     <w:basedOn w:val="1"/>
     <w:next w:val="1"/>
-    <w:link w:val="27"/>
+    <w:link w:val="29"/>
     <w:qFormat/>
     <w:uiPriority w:val="29"/>
     <w:pPr>
@@ -2146,10 +2196,10 @@
       </w14:textFill>
     </w:rPr>
   </w:style>
-  <w:style w:type="character" w:customStyle="1" w:styleId="27">
+  <w:style w:type="character" w:customStyle="1" w:styleId="29">
     <w:name w:val="Quote Char"/>
     <w:basedOn w:val="11"/>
-    <w:link w:val="26"/>
+    <w:link w:val="28"/>
     <w:qFormat/>
     <w:uiPriority w:val="29"/>
     <w:rPr>
@@ -2166,7 +2216,7 @@
       </w14:textFill>
     </w:rPr>
   </w:style>
-  <w:style w:type="paragraph" w:styleId="28">
+  <w:style w:type="paragraph" w:styleId="30">
     <w:name w:val="List Paragraph"/>
     <w:basedOn w:val="1"/>
     <w:qFormat/>
@@ -2176,7 +2226,7 @@
       <w:contextualSpacing/>
     </w:pPr>
   </w:style>
-  <w:style w:type="character" w:customStyle="1" w:styleId="29">
+  <w:style w:type="character" w:customStyle="1" w:styleId="31">
     <w:name w:val="Intense Emphasis"/>
     <w:basedOn w:val="11"/>
     <w:qFormat/>
@@ -2187,11 +2237,11 @@
       <w:color w:val="104862" w:themeColor="accent1" w:themeShade="BF"/>
     </w:rPr>
   </w:style>
-  <w:style w:type="paragraph" w:styleId="30">
+  <w:style w:type="paragraph" w:styleId="32">
     <w:name w:val="Intense Quote"/>
     <w:basedOn w:val="1"/>
     <w:next w:val="1"/>
-    <w:link w:val="31"/>
+    <w:link w:val="33"/>
     <w:qFormat/>
     <w:uiPriority w:val="30"/>
     <w:pPr>
@@ -2209,10 +2259,10 @@
       <w:color w:val="104862" w:themeColor="accent1" w:themeShade="BF"/>
     </w:rPr>
   </w:style>
-  <w:style w:type="character" w:customStyle="1" w:styleId="31">
+  <w:style w:type="character" w:customStyle="1" w:styleId="33">
     <w:name w:val="Intense Quote Char"/>
     <w:basedOn w:val="11"/>
-    <w:link w:val="30"/>
+    <w:link w:val="32"/>
     <w:qFormat/>
     <w:uiPriority w:val="30"/>
     <w:rPr>
@@ -2221,7 +2271,7 @@
       <w:color w:val="104862" w:themeColor="accent1" w:themeShade="BF"/>
     </w:rPr>
   </w:style>
-  <w:style w:type="character" w:customStyle="1" w:styleId="32">
+  <w:style w:type="character" w:customStyle="1" w:styleId="34">
     <w:name w:val="Intense Reference"/>
     <w:basedOn w:val="11"/>
     <w:qFormat/>

</xml_diff>